<commit_message>
Updated sys-config.docx with new redis information
</commit_message>
<xml_diff>
--- a/common/docs/man/sys-config.docx
+++ b/common/docs/man/sys-config.docx
@@ -104,7 +104,7 @@
             <w:rPr>
               <w:noProof/>
             </w:rPr>
-            <w:instrText xml:space="preserve"> PAGEREF _Toc317503712 \h </w:instrText>
+            <w:instrText xml:space="preserve"> PAGEREF _Toc317788648 \h </w:instrText>
           </w:r>
           <w:r>
             <w:rPr>
@@ -169,7 +169,7 @@
             <w:rPr>
               <w:noProof/>
             </w:rPr>
-            <w:instrText xml:space="preserve"> PAGEREF _Toc317503713 \h </w:instrText>
+            <w:instrText xml:space="preserve"> PAGEREF _Toc317788649 \h </w:instrText>
           </w:r>
           <w:r>
             <w:rPr>
@@ -233,7 +233,7 @@
             <w:rPr>
               <w:noProof/>
             </w:rPr>
-            <w:instrText xml:space="preserve"> PAGEREF _Toc317503714 \h </w:instrText>
+            <w:instrText xml:space="preserve"> PAGEREF _Toc317788650 \h </w:instrText>
           </w:r>
           <w:r>
             <w:rPr>
@@ -297,7 +297,7 @@
             <w:rPr>
               <w:noProof/>
             </w:rPr>
-            <w:instrText xml:space="preserve"> PAGEREF _Toc317503715 \h </w:instrText>
+            <w:instrText xml:space="preserve"> PAGEREF _Toc317788651 \h </w:instrText>
           </w:r>
           <w:r>
             <w:rPr>
@@ -361,7 +361,7 @@
             <w:rPr>
               <w:noProof/>
             </w:rPr>
-            <w:instrText xml:space="preserve"> PAGEREF _Toc317503716 \h </w:instrText>
+            <w:instrText xml:space="preserve"> PAGEREF _Toc317788652 \h </w:instrText>
           </w:r>
           <w:r>
             <w:rPr>
@@ -426,7 +426,7 @@
             <w:rPr>
               <w:noProof/>
             </w:rPr>
-            <w:instrText xml:space="preserve"> PAGEREF _Toc317503717 \h </w:instrText>
+            <w:instrText xml:space="preserve"> PAGEREF _Toc317788653 \h </w:instrText>
           </w:r>
           <w:r>
             <w:rPr>
@@ -491,7 +491,7 @@
             <w:rPr>
               <w:noProof/>
             </w:rPr>
-            <w:instrText xml:space="preserve"> PAGEREF _Toc317503718 \h </w:instrText>
+            <w:instrText xml:space="preserve"> PAGEREF _Toc317788654 \h </w:instrText>
           </w:r>
           <w:r>
             <w:rPr>
@@ -538,6 +538,71 @@
             <w:rPr>
               <w:noProof/>
             </w:rPr>
+            <w:t>Running REDIS</w:t>
+          </w:r>
+          <w:r>
+            <w:rPr>
+              <w:noProof/>
+            </w:rPr>
+            <w:tab/>
+          </w:r>
+          <w:r>
+            <w:rPr>
+              <w:noProof/>
+            </w:rPr>
+            <w:fldChar w:fldCharType="begin"/>
+          </w:r>
+          <w:r>
+            <w:rPr>
+              <w:noProof/>
+            </w:rPr>
+            <w:instrText xml:space="preserve"> PAGEREF _Toc317788655 \h </w:instrText>
+          </w:r>
+          <w:r>
+            <w:rPr>
+              <w:noProof/>
+            </w:rPr>
+          </w:r>
+          <w:r>
+            <w:rPr>
+              <w:noProof/>
+            </w:rPr>
+            <w:fldChar w:fldCharType="separate"/>
+          </w:r>
+          <w:r>
+            <w:rPr>
+              <w:noProof/>
+            </w:rPr>
+            <w:t>4</w:t>
+          </w:r>
+          <w:r>
+            <w:rPr>
+              <w:noProof/>
+            </w:rPr>
+            <w:fldChar w:fldCharType="end"/>
+          </w:r>
+        </w:p>
+        <w:p>
+          <w:pPr>
+            <w:pStyle w:val="TOC1"/>
+            <w:tabs>
+              <w:tab w:val="right" w:leader="dot" w:pos="8296"/>
+            </w:tabs>
+            <w:rPr>
+              <w:rFonts w:eastAsiaTheme="minorEastAsia" w:cstheme="minorBidi"/>
+              <w:b w:val="0"/>
+              <w:caps w:val="0"/>
+              <w:noProof/>
+              <w:color w:val="auto"/>
+              <w:sz w:val="24"/>
+              <w:szCs w:val="24"/>
+              <w:lang w:eastAsia="ja-JP"/>
+            </w:rPr>
+          </w:pPr>
+          <w:r>
+            <w:rPr>
+              <w:noProof/>
+            </w:rPr>
             <w:t>Creating docker run envinronment</w:t>
           </w:r>
           <w:r>
@@ -556,7 +621,72 @@
             <w:rPr>
               <w:noProof/>
             </w:rPr>
-            <w:instrText xml:space="preserve"> PAGEREF _Toc317503719 \h </w:instrText>
+            <w:instrText xml:space="preserve"> PAGEREF _Toc317788656 \h </w:instrText>
+          </w:r>
+          <w:r>
+            <w:rPr>
+              <w:noProof/>
+            </w:rPr>
+          </w:r>
+          <w:r>
+            <w:rPr>
+              <w:noProof/>
+            </w:rPr>
+            <w:fldChar w:fldCharType="separate"/>
+          </w:r>
+          <w:r>
+            <w:rPr>
+              <w:noProof/>
+            </w:rPr>
+            <w:t>4</w:t>
+          </w:r>
+          <w:r>
+            <w:rPr>
+              <w:noProof/>
+            </w:rPr>
+            <w:fldChar w:fldCharType="end"/>
+          </w:r>
+        </w:p>
+        <w:p>
+          <w:pPr>
+            <w:pStyle w:val="TOC1"/>
+            <w:tabs>
+              <w:tab w:val="right" w:leader="dot" w:pos="8296"/>
+            </w:tabs>
+            <w:rPr>
+              <w:rFonts w:eastAsiaTheme="minorEastAsia" w:cstheme="minorBidi"/>
+              <w:b w:val="0"/>
+              <w:caps w:val="0"/>
+              <w:noProof/>
+              <w:color w:val="auto"/>
+              <w:sz w:val="24"/>
+              <w:szCs w:val="24"/>
+              <w:lang w:eastAsia="ja-JP"/>
+            </w:rPr>
+          </w:pPr>
+          <w:r>
+            <w:rPr>
+              <w:noProof/>
+            </w:rPr>
+            <w:t>Other Development tools</w:t>
+          </w:r>
+          <w:r>
+            <w:rPr>
+              <w:noProof/>
+            </w:rPr>
+            <w:tab/>
+          </w:r>
+          <w:r>
+            <w:rPr>
+              <w:noProof/>
+            </w:rPr>
+            <w:fldChar w:fldCharType="begin"/>
+          </w:r>
+          <w:r>
+            <w:rPr>
+              <w:noProof/>
+            </w:rPr>
+            <w:instrText xml:space="preserve"> PAGEREF _Toc317788657 \h </w:instrText>
           </w:r>
           <w:r>
             <w:rPr>
@@ -602,7 +732,7 @@
       <w:r>
         <w:br w:type="page"/>
       </w:r>
-      <w:bookmarkStart w:id="0" w:name="_Toc317503712"/>
+      <w:bookmarkStart w:id="0" w:name="_Toc317788648"/>
       <w:r>
         <w:lastRenderedPageBreak/>
         <w:t xml:space="preserve">Software </w:t>
@@ -782,8 +912,6 @@
               </w:rPr>
               <w:t>)</w:t>
             </w:r>
-            <w:bookmarkStart w:id="1" w:name="_GoBack"/>
-            <w:bookmarkEnd w:id="1"/>
           </w:p>
         </w:tc>
         <w:tc>
@@ -1069,8 +1197,9 @@
       <w:pPr>
         <w:pStyle w:val="Heading1"/>
       </w:pPr>
-      <w:bookmarkStart w:id="2" w:name="_Toc317503713"/>
-      <w:r>
+      <w:bookmarkStart w:id="1" w:name="_Toc317788649"/>
+      <w:r>
+        <w:lastRenderedPageBreak/>
         <w:t xml:space="preserve">Preparing </w:t>
       </w:r>
       <w:r>
@@ -1079,87 +1208,87 @@
       <w:r>
         <w:t xml:space="preserve"> VM</w:t>
       </w:r>
+      <w:bookmarkEnd w:id="1"/>
+    </w:p>
+    <w:p>
+      <w:pPr>
+        <w:pStyle w:val="Heading2"/>
+      </w:pPr>
+      <w:bookmarkStart w:id="2" w:name="_Toc317788650"/>
+      <w:r>
+        <w:t>Assumptions</w:t>
+      </w:r>
       <w:bookmarkEnd w:id="2"/>
     </w:p>
     <w:p>
+      <w:r>
+        <w:t>Git is already installed.</w:t>
+      </w:r>
+    </w:p>
+    <w:p>
       <w:pPr>
         <w:pStyle w:val="Heading2"/>
       </w:pPr>
-      <w:bookmarkStart w:id="3" w:name="_Toc317503714"/>
-      <w:r>
-        <w:t>Assumptions</w:t>
+      <w:bookmarkStart w:id="3" w:name="_Toc317788651"/>
+      <w:r>
+        <w:t>Initial Preparation</w:t>
       </w:r>
       <w:bookmarkEnd w:id="3"/>
     </w:p>
     <w:p>
-      <w:r>
-        <w:t>Git is already installed.</w:t>
-      </w:r>
-    </w:p>
+      <w:pPr>
+        <w:pStyle w:val="Code"/>
+      </w:pPr>
+      <w:r>
+        <w:t xml:space="preserve">mkdir </w:t>
+      </w:r>
+      <w:r>
+        <w:t xml:space="preserve">–p </w:t>
+      </w:r>
+      <w:r>
+        <w:t>downloads</w:t>
+      </w:r>
+    </w:p>
+    <w:p>
+      <w:pPr>
+        <w:pStyle w:val="Code"/>
+      </w:pPr>
+      <w:r>
+        <w:t xml:space="preserve">cd </w:t>
+      </w:r>
+      <w:r>
+        <w:t>downloads</w:t>
+      </w:r>
+    </w:p>
+    <w:p>
+      <w:pPr>
+        <w:pStyle w:val="Code"/>
+      </w:pPr>
+      <w:r>
+        <w:t>sudo apt-get update</w:t>
+      </w:r>
+    </w:p>
+    <w:p>
+      <w:pPr>
+        <w:pStyle w:val="Code"/>
+      </w:pPr>
+      <w:r>
+        <w:t>sudo apt-get install build-essential g++-4.7 -y</w:t>
+      </w:r>
+    </w:p>
+    <w:p/>
     <w:p>
       <w:pPr>
         <w:pStyle w:val="Heading2"/>
       </w:pPr>
-      <w:bookmarkStart w:id="4" w:name="_Toc317503715"/>
-      <w:r>
-        <w:t>Initial Preparation</w:t>
+      <w:bookmarkStart w:id="4" w:name="_Toc317788652"/>
+      <w:r>
+        <w:t>Installing nodejs</w:t>
+      </w:r>
+      <w:r>
+        <w:t xml:space="preserve"> and other utilities</w:t>
       </w:r>
       <w:bookmarkEnd w:id="4"/>
-    </w:p>
-    <w:p>
-      <w:pPr>
-        <w:pStyle w:val="Code"/>
-      </w:pPr>
-      <w:r>
-        <w:t xml:space="preserve">mkdir </w:t>
-      </w:r>
-      <w:r>
-        <w:t xml:space="preserve">–p </w:t>
-      </w:r>
-      <w:r>
-        <w:t>downloads</w:t>
-      </w:r>
-    </w:p>
-    <w:p>
-      <w:pPr>
-        <w:pStyle w:val="Code"/>
-      </w:pPr>
-      <w:r>
-        <w:t xml:space="preserve">cd </w:t>
-      </w:r>
-      <w:r>
-        <w:t>downloads</w:t>
-      </w:r>
-    </w:p>
-    <w:p>
-      <w:pPr>
-        <w:pStyle w:val="Code"/>
-      </w:pPr>
-      <w:r>
-        <w:t>sudo apt-get update</w:t>
-      </w:r>
-    </w:p>
-    <w:p>
-      <w:pPr>
-        <w:pStyle w:val="Code"/>
-      </w:pPr>
-      <w:r>
-        <w:t>sudo apt-get install build-essential g++-4.7 -y</w:t>
-      </w:r>
-    </w:p>
-    <w:p/>
-    <w:p>
-      <w:pPr>
-        <w:pStyle w:val="Heading2"/>
-      </w:pPr>
-      <w:bookmarkStart w:id="5" w:name="_Toc317503716"/>
-      <w:r>
-        <w:t>Installing nodejs</w:t>
-      </w:r>
-      <w:r>
-        <w:t xml:space="preserve"> and other utilities</w:t>
-      </w:r>
-      <w:bookmarkEnd w:id="5"/>
     </w:p>
     <w:p>
       <w:r>
@@ -1235,11 +1364,11 @@
       <w:pPr>
         <w:pStyle w:val="Heading1"/>
       </w:pPr>
-      <w:bookmarkStart w:id="6" w:name="_Toc317503717"/>
+      <w:bookmarkStart w:id="5" w:name="_Toc317788653"/>
       <w:r>
         <w:t>Checking out code</w:t>
       </w:r>
-      <w:bookmarkEnd w:id="6"/>
+      <w:bookmarkEnd w:id="5"/>
     </w:p>
     <w:p>
       <w:r>
@@ -1294,14 +1423,14 @@
       <w:pPr>
         <w:pStyle w:val="Heading1"/>
       </w:pPr>
-      <w:bookmarkStart w:id="7" w:name="_Toc317503718"/>
+      <w:bookmarkStart w:id="6" w:name="_Toc317788654"/>
       <w:r>
         <w:t>Installing Mongodb</w:t>
       </w:r>
       <w:r>
         <w:t xml:space="preserve"> &amp; docker</w:t>
       </w:r>
-      <w:bookmarkEnd w:id="7"/>
+      <w:bookmarkEnd w:id="6"/>
     </w:p>
     <w:p>
       <w:r>
@@ -1416,9 +1545,12 @@
       <w:pPr>
         <w:pStyle w:val="Heading1"/>
       </w:pPr>
-      <w:r>
+      <w:bookmarkStart w:id="7" w:name="_Toc317788655"/>
+      <w:r>
+        <w:lastRenderedPageBreak/>
         <w:t>Running REDIS</w:t>
       </w:r>
+      <w:bookmarkEnd w:id="7"/>
     </w:p>
     <w:p>
       <w:pPr>
@@ -1449,7 +1581,7 @@
         <w:pStyle w:val="Code"/>
       </w:pPr>
       <w:r>
-        <w:t>cd $REPOS/ext/redis-3.0.3</w:t>
+        <w:t>cd $REPOS/ext/redis-3.0.7</w:t>
       </w:r>
     </w:p>
     <w:p>
@@ -1457,48 +1589,32 @@
         <w:pStyle w:val="Code"/>
       </w:pPr>
       <w:r>
-        <w:t>cd deps</w:t>
-      </w:r>
+        <w:t xml:space="preserve">sudo </w:t>
+      </w:r>
+      <w:r>
+        <w:t>make</w:t>
+      </w:r>
+      <w:r>
+        <w:t xml:space="preserve"> install</w:t>
+      </w:r>
+      <w:bookmarkStart w:id="8" w:name="_GoBack"/>
+      <w:bookmarkEnd w:id="8"/>
     </w:p>
     <w:p>
       <w:pPr>
         <w:pStyle w:val="Code"/>
       </w:pPr>
-      <w:r>
-        <w:t>make hiredis jemalloc lua linenoise</w:t>
-      </w:r>
-    </w:p>
-    <w:p>
-      <w:pPr>
-        <w:pStyle w:val="Code"/>
-      </w:pPr>
-      <w:r>
-        <w:t>cd ..</w:t>
-      </w:r>
-    </w:p>
-    <w:p>
-      <w:pPr>
-        <w:pStyle w:val="Code"/>
-      </w:pPr>
-      <w:r>
-        <w:t>make</w:t>
-      </w:r>
-    </w:p>
-    <w:p>
-      <w:pPr>
-        <w:pStyle w:val="Code"/>
-      </w:pPr>
     </w:p>
     <w:p/>
     <w:p>
       <w:pPr>
         <w:pStyle w:val="Heading1"/>
       </w:pPr>
-      <w:bookmarkStart w:id="8" w:name="_Toc317503719"/>
+      <w:bookmarkStart w:id="9" w:name="_Toc317788656"/>
       <w:r>
         <w:t>Creating docker run envinronment</w:t>
       </w:r>
-      <w:bookmarkEnd w:id="8"/>
+      <w:bookmarkEnd w:id="9"/>
     </w:p>
     <w:p>
       <w:r>
@@ -1587,6 +1703,30 @@
       </w:pPr>
       <w:r>
         <w:t>$REPOS/scripts/install grant-sudo &lt;path-to-actual-node&gt;</w:t>
+      </w:r>
+    </w:p>
+    <w:p/>
+    <w:p>
+      <w:pPr>
+        <w:pStyle w:val="Heading1"/>
+      </w:pPr>
+      <w:bookmarkStart w:id="10" w:name="_Toc317788657"/>
+      <w:r>
+        <w:t>Other Development tools</w:t>
+      </w:r>
+      <w:bookmarkEnd w:id="10"/>
+    </w:p>
+    <w:p>
+      <w:r>
+        <w:t>JavaScript optimizer:</w:t>
+      </w:r>
+    </w:p>
+    <w:p>
+      <w:pPr>
+        <w:pStyle w:val="Code"/>
+      </w:pPr>
+      <w:r>
+        <w:t>sudo npm install –g requirejs</w:t>
       </w:r>
     </w:p>
     <w:sectPr>
@@ -1728,7 +1868,7 @@
               <w:sz w:val="24"/>
               <w:szCs w:val="24"/>
             </w:rPr>
-            <w:t>2</w:t>
+            <w:t>4</w:t>
           </w:r>
           <w:r>
             <w:rPr>
@@ -1773,12 +1913,10 @@
               </w:rPr>
               <w:alias w:val="Title"/>
               <w:id w:val="171999499"/>
-              <w:placeholder>
-                <w:docPart w:val="6C388A60A9A93A4E8C23A4900538E883"/>
-              </w:placeholder>
               <w:dataBinding w:prefixMappings="xmlns:ns0='http://schemas.openxmlformats.org/package/2006/metadata/core-properties' xmlns:ns1='http://purl.org/dc/elements/1.1/'" w:xpath="/ns0:coreProperties[1]/ns1:title[1]" w:storeItemID="{6C3C8BC8-F283-45AE-878A-BAB7291924A1}"/>
               <w:text/>
             </w:sdtPr>
+            <w:sdtEndPr/>
             <w:sdtContent>
               <w:r>
                 <w:rPr>
@@ -4249,717 +4387,6 @@
     </w:rPr>
   </w:style>
 </w:styles>
-</file>
-
-<file path=word/glossary/document.xml><?xml version="1.0" encoding="utf-8"?>
-<w:glossaryDocument xmlns:wpc="http://schemas.microsoft.com/office/word/2010/wordprocessingCanvas" xmlns:mo="http://schemas.microsoft.com/office/mac/office/2008/main" xmlns:mc="http://schemas.openxmlformats.org/markup-compatibility/2006" xmlns:mv="urn:schemas-microsoft-com:mac:vml" xmlns:o="urn:schemas-microsoft-com:office:office" xmlns:r="http://schemas.openxmlformats.org/officeDocument/2006/relationships" xmlns:m="http://schemas.openxmlformats.org/officeDocument/2006/math" xmlns:v="urn:schemas-microsoft-com:vml" xmlns:wp14="http://schemas.microsoft.com/office/word/2010/wordprocessingDrawing" xmlns:wp="http://schemas.openxmlformats.org/drawingml/2006/wordprocessingDrawing" xmlns:w10="urn:schemas-microsoft-com:office:word" xmlns:w="http://schemas.openxmlformats.org/wordprocessingml/2006/main" xmlns:w14="http://schemas.microsoft.com/office/word/2010/wordml" xmlns:wpg="http://schemas.microsoft.com/office/word/2010/wordprocessingGroup" xmlns:wpi="http://schemas.microsoft.com/office/word/2010/wordprocessingInk" xmlns:wne="http://schemas.microsoft.com/office/word/2006/wordml" xmlns:wps="http://schemas.microsoft.com/office/word/2010/wordprocessingShape" mc:Ignorable="w14 wp14"/>
-</file>
-
-<file path=word/glossary/fontTable.xml><?xml version="1.0" encoding="utf-8"?>
-<w:fonts xmlns:mc="http://schemas.openxmlformats.org/markup-compatibility/2006" xmlns:r="http://schemas.openxmlformats.org/officeDocument/2006/relationships" xmlns:w="http://schemas.openxmlformats.org/wordprocessingml/2006/main" xmlns:w14="http://schemas.microsoft.com/office/word/2010/wordml" mc:Ignorable="w14">
-  <w:font w:name="Calibri">
-    <w:panose1 w:val="020F0502020204030204"/>
-    <w:charset w:val="00"/>
-    <w:family w:val="auto"/>
-    <w:pitch w:val="variable"/>
-    <w:sig w:usb0="E10002FF" w:usb1="4000ACFF" w:usb2="00000009" w:usb3="00000000" w:csb0="0000019F" w:csb1="00000000"/>
-  </w:font>
-  <w:font w:name="ＭＳ ゴシック">
-    <w:charset w:val="4E"/>
-    <w:family w:val="auto"/>
-    <w:pitch w:val="variable"/>
-    <w:sig w:usb0="E00002FF" w:usb1="6AC7FDFB" w:usb2="00000012" w:usb3="00000000" w:csb0="0002009F" w:csb1="00000000"/>
-  </w:font>
-  <w:font w:name="Times New Roman">
-    <w:panose1 w:val="02020603050405020304"/>
-    <w:charset w:val="00"/>
-    <w:family w:val="auto"/>
-    <w:pitch w:val="variable"/>
-    <w:sig w:usb0="E0002AFF" w:usb1="C0007841" w:usb2="00000009" w:usb3="00000000" w:csb0="000001FF" w:csb1="00000000"/>
-  </w:font>
-  <w:font w:name="Helvetica Light">
-    <w:panose1 w:val="020B0403020202020204"/>
-    <w:charset w:val="00"/>
-    <w:family w:val="auto"/>
-    <w:pitch w:val="variable"/>
-    <w:sig w:usb0="800000AF" w:usb1="4000204A" w:usb2="00000000" w:usb3="00000000" w:csb0="00000001" w:csb1="00000000"/>
-  </w:font>
-  <w:font w:name="Helvetica">
-    <w:panose1 w:val="00000000000000000000"/>
-    <w:charset w:val="00"/>
-    <w:family w:val="auto"/>
-    <w:pitch w:val="variable"/>
-    <w:sig w:usb0="E00002FF" w:usb1="5000785B" w:usb2="00000000" w:usb3="00000000" w:csb0="0000019F" w:csb1="00000000"/>
-  </w:font>
-  <w:font w:name="Cambria">
-    <w:panose1 w:val="02040503050406030204"/>
-    <w:charset w:val="00"/>
-    <w:family w:val="auto"/>
-    <w:pitch w:val="variable"/>
-    <w:sig w:usb0="E00002FF" w:usb1="400004FF" w:usb2="00000000" w:usb3="00000000" w:csb0="0000019F" w:csb1="00000000"/>
-  </w:font>
-  <w:font w:name="ＭＳ 明朝">
-    <w:charset w:val="4E"/>
-    <w:family w:val="auto"/>
-    <w:pitch w:val="variable"/>
-    <w:sig w:usb0="E00002FF" w:usb1="6AC7FDFB" w:usb2="00000012" w:usb3="00000000" w:csb0="0002009F" w:csb1="00000000"/>
-  </w:font>
-  <w:font w:name="Lucida Grande">
-    <w:panose1 w:val="020B0600040502020204"/>
-    <w:charset w:val="00"/>
-    <w:family w:val="auto"/>
-    <w:pitch w:val="variable"/>
-    <w:sig w:usb0="E1000AEF" w:usb1="5000A1FF" w:usb2="00000000" w:usb3="00000000" w:csb0="000001BF" w:csb1="00000000"/>
-  </w:font>
-  <w:font w:name="Courier New">
-    <w:panose1 w:val="02070309020205020404"/>
-    <w:charset w:val="00"/>
-    <w:family w:val="auto"/>
-    <w:pitch w:val="variable"/>
-    <w:sig w:usb0="E0002AFF" w:usb1="C0007843" w:usb2="00000009" w:usb3="00000000" w:csb0="000001FF" w:csb1="00000000"/>
-  </w:font>
-  <w:font w:name="Arial">
-    <w:panose1 w:val="020B0604020202020204"/>
-    <w:charset w:val="00"/>
-    <w:family w:val="auto"/>
-    <w:pitch w:val="variable"/>
-    <w:sig w:usb0="E0002AFF" w:usb1="C0007843" w:usb2="00000009" w:usb3="00000000" w:csb0="000001FF" w:csb1="00000000"/>
-  </w:font>
-</w:fonts>
-</file>
-
-<file path=word/glossary/settings.xml><?xml version="1.0" encoding="utf-8"?>
-<w:settings xmlns:mc="http://schemas.openxmlformats.org/markup-compatibility/2006" xmlns:o="urn:schemas-microsoft-com:office:office" xmlns:r="http://schemas.openxmlformats.org/officeDocument/2006/relationships" xmlns:m="http://schemas.openxmlformats.org/officeDocument/2006/math" xmlns:v="urn:schemas-microsoft-com:vml" xmlns:w10="urn:schemas-microsoft-com:office:word" xmlns:w="http://schemas.openxmlformats.org/wordprocessingml/2006/main" xmlns:w14="http://schemas.microsoft.com/office/word/2010/wordml" xmlns:sl="http://schemas.openxmlformats.org/schemaLibrary/2006/main" mc:Ignorable="w14">
-  <w:view w:val="normal"/>
-  <w:defaultTabStop w:val="720"/>
-  <w:characterSpacingControl w:val="doNotCompress"/>
-  <w:compat>
-    <w:useFELayout/>
-    <w:compatSetting w:name="compatibilityMode" w:uri="http://schemas.microsoft.com/office/word" w:val="14"/>
-    <w:compatSetting w:name="overrideTableStyleFontSizeAndJustification" w:uri="http://schemas.microsoft.com/office/word" w:val="1"/>
-    <w:compatSetting w:name="enableOpenTypeFeatures" w:uri="http://schemas.microsoft.com/office/word" w:val="1"/>
-    <w:compatSetting w:name="doNotFlipMirrorIndents" w:uri="http://schemas.microsoft.com/office/word" w:val="1"/>
-  </w:compat>
-  <w:rsids>
-    <w:rsidRoot w:val="00861DEE"/>
-    <w:rsid w:val="00861DEE"/>
-    <w:rsid w:val="00EA6E3B"/>
-  </w:rsids>
-  <m:mathPr>
-    <m:mathFont m:val="Cambria Math"/>
-    <m:brkBin m:val="before"/>
-    <m:brkBinSub m:val="--"/>
-    <m:smallFrac m:val="0"/>
-    <m:dispDef/>
-    <m:lMargin m:val="0"/>
-    <m:rMargin m:val="0"/>
-    <m:defJc m:val="centerGroup"/>
-    <m:wrapIndent m:val="1440"/>
-    <m:intLim m:val="subSup"/>
-    <m:naryLim m:val="undOvr"/>
-  </m:mathPr>
-  <w:themeFontLang w:val="en-US" w:eastAsia="ja-JP"/>
-  <w:clrSchemeMapping w:bg1="light1" w:t1="dark1" w:bg2="light2" w:t2="dark2" w:accent1="accent1" w:accent2="accent2" w:accent3="accent3" w:accent4="accent4" w:accent5="accent5" w:accent6="accent6" w:hyperlink="hyperlink" w:followedHyperlink="followedHyperlink"/>
-  <w:doNotAutoCompressPictures/>
-  <w:decimalSymbol w:val="."/>
-  <w:listSeparator w:val=","/>
-  <w14:defaultImageDpi w14:val="300"/>
-</w:settings>
-</file>
-
-<file path=word/glossary/styles.xml><?xml version="1.0" encoding="utf-8"?>
-<w:styles xmlns:mc="http://schemas.openxmlformats.org/markup-compatibility/2006" xmlns:r="http://schemas.openxmlformats.org/officeDocument/2006/relationships" xmlns:w="http://schemas.openxmlformats.org/wordprocessingml/2006/main" xmlns:w14="http://schemas.microsoft.com/office/word/2010/wordml" mc:Ignorable="w14">
-  <w:docDefaults>
-    <w:rPrDefault>
-      <w:rPr>
-        <w:rFonts w:asciiTheme="minorHAnsi" w:eastAsiaTheme="minorEastAsia" w:hAnsiTheme="minorHAnsi" w:cstheme="minorBidi"/>
-        <w:sz w:val="24"/>
-        <w:szCs w:val="24"/>
-        <w:lang w:val="en-US" w:eastAsia="ja-JP" w:bidi="ar-SA"/>
-      </w:rPr>
-    </w:rPrDefault>
-    <w:pPrDefault/>
-  </w:docDefaults>
-  <w:latentStyles w:defLockedState="0" w:defUIPriority="99" w:defSemiHidden="1" w:defUnhideWhenUsed="1" w:defQFormat="0" w:count="276">
-    <w:lsdException w:name="Normal" w:semiHidden="0" w:uiPriority="0" w:unhideWhenUsed="0" w:qFormat="1"/>
-    <w:lsdException w:name="heading 1" w:semiHidden="0" w:uiPriority="9" w:unhideWhenUsed="0" w:qFormat="1"/>
-    <w:lsdException w:name="heading 2" w:uiPriority="9" w:qFormat="1"/>
-    <w:lsdException w:name="heading 3" w:uiPriority="9" w:qFormat="1"/>
-    <w:lsdException w:name="heading 4" w:uiPriority="9" w:qFormat="1"/>
-    <w:lsdException w:name="heading 5" w:uiPriority="9" w:qFormat="1"/>
-    <w:lsdException w:name="heading 6" w:uiPriority="9" w:qFormat="1"/>
-    <w:lsdException w:name="heading 7" w:uiPriority="9" w:qFormat="1"/>
-    <w:lsdException w:name="heading 8" w:uiPriority="9" w:qFormat="1"/>
-    <w:lsdException w:name="heading 9" w:uiPriority="9" w:qFormat="1"/>
-    <w:lsdException w:name="toc 1" w:uiPriority="39"/>
-    <w:lsdException w:name="toc 2" w:uiPriority="39"/>
-    <w:lsdException w:name="toc 3" w:uiPriority="39"/>
-    <w:lsdException w:name="toc 4" w:uiPriority="39"/>
-    <w:lsdException w:name="toc 5" w:uiPriority="39"/>
-    <w:lsdException w:name="toc 6" w:uiPriority="39"/>
-    <w:lsdException w:name="toc 7" w:uiPriority="39"/>
-    <w:lsdException w:name="toc 8" w:uiPriority="39"/>
-    <w:lsdException w:name="toc 9" w:uiPriority="39"/>
-    <w:lsdException w:name="caption" w:uiPriority="35" w:qFormat="1"/>
-    <w:lsdException w:name="Title" w:semiHidden="0" w:uiPriority="10" w:unhideWhenUsed="0" w:qFormat="1"/>
-    <w:lsdException w:name="Default Paragraph Font" w:uiPriority="1"/>
-    <w:lsdException w:name="Subtitle" w:semiHidden="0" w:uiPriority="11" w:unhideWhenUsed="0" w:qFormat="1"/>
-    <w:lsdException w:name="Strong" w:semiHidden="0" w:uiPriority="22" w:unhideWhenUsed="0" w:qFormat="1"/>
-    <w:lsdException w:name="Emphasis" w:semiHidden="0" w:uiPriority="20" w:unhideWhenUsed="0" w:qFormat="1"/>
-    <w:lsdException w:name="Table Grid" w:semiHidden="0" w:uiPriority="59" w:unhideWhenUsed="0"/>
-    <w:lsdException w:name="Placeholder Text" w:unhideWhenUsed="0"/>
-    <w:lsdException w:name="No Spacing" w:semiHidden="0" w:uiPriority="1" w:unhideWhenUsed="0" w:qFormat="1"/>
-    <w:lsdException w:name="Light Shading" w:semiHidden="0" w:uiPriority="60" w:unhideWhenUsed="0"/>
-    <w:lsdException w:name="Light List" w:semiHidden="0" w:uiPriority="61" w:unhideWhenUsed="0"/>
-    <w:lsdException w:name="Light Grid" w:semiHidden="0" w:uiPriority="62" w:unhideWhenUsed="0"/>
-    <w:lsdException w:name="Medium Shading 1" w:semiHidden="0" w:uiPriority="63" w:unhideWhenUsed="0"/>
-    <w:lsdException w:name="Medium Shading 2" w:semiHidden="0" w:uiPriority="64" w:unhideWhenUsed="0"/>
-    <w:lsdException w:name="Medium List 1" w:semiHidden="0" w:uiPriority="65" w:unhideWhenUsed="0"/>
-    <w:lsdException w:name="Medium List 2" w:semiHidden="0" w:uiPriority="66" w:unhideWhenUsed="0"/>
-    <w:lsdException w:name="Medium Grid 1" w:semiHidden="0" w:uiPriority="67" w:unhideWhenUsed="0"/>
-    <w:lsdException w:name="Medium Grid 2" w:semiHidden="0" w:uiPriority="68" w:unhideWhenUsed="0"/>
-    <w:lsdException w:name="Medium Grid 3" w:semiHidden="0" w:uiPriority="69" w:unhideWhenUsed="0"/>
-    <w:lsdException w:name="Dark List" w:semiHidden="0" w:uiPriority="70" w:unhideWhenUsed="0"/>
-    <w:lsdException w:name="Colorful Shading" w:semiHidden="0" w:uiPriority="71" w:unhideWhenUsed="0"/>
-    <w:lsdException w:name="Colorful List" w:semiHidden="0" w:uiPriority="72" w:unhideWhenUsed="0"/>
-    <w:lsdException w:name="Colorful Grid" w:semiHidden="0" w:uiPriority="73" w:unhideWhenUsed="0"/>
-    <w:lsdException w:name="Light Shading Accent 1" w:semiHidden="0" w:uiPriority="60" w:unhideWhenUsed="0"/>
-    <w:lsdException w:name="Light List Accent 1" w:semiHidden="0" w:uiPriority="61" w:unhideWhenUsed="0"/>
-    <w:lsdException w:name="Light Grid Accent 1" w:semiHidden="0" w:uiPriority="62" w:unhideWhenUsed="0"/>
-    <w:lsdException w:name="Medium Shading 1 Accent 1" w:semiHidden="0" w:uiPriority="63" w:unhideWhenUsed="0"/>
-    <w:lsdException w:name="Medium Shading 2 Accent 1" w:semiHidden="0" w:uiPriority="64" w:unhideWhenUsed="0"/>
-    <w:lsdException w:name="Medium List 1 Accent 1" w:semiHidden="0" w:uiPriority="65" w:unhideWhenUsed="0"/>
-    <w:lsdException w:name="Revision" w:unhideWhenUsed="0"/>
-    <w:lsdException w:name="List Paragraph" w:semiHidden="0" w:uiPriority="34" w:unhideWhenUsed="0" w:qFormat="1"/>
-    <w:lsdException w:name="Quote" w:semiHidden="0" w:uiPriority="29" w:unhideWhenUsed="0" w:qFormat="1"/>
-    <w:lsdException w:name="Intense Quote" w:semiHidden="0" w:uiPriority="30" w:unhideWhenUsed="0" w:qFormat="1"/>
-    <w:lsdException w:name="Medium List 2 Accent 1" w:semiHidden="0" w:uiPriority="66" w:unhideWhenUsed="0"/>
-    <w:lsdException w:name="Medium Grid 1 Accent 1" w:semiHidden="0" w:uiPriority="67" w:unhideWhenUsed="0"/>
-    <w:lsdException w:name="Medium Grid 2 Accent 1" w:semiHidden="0" w:uiPriority="68" w:unhideWhenUsed="0"/>
-    <w:lsdException w:name="Medium Grid 3 Accent 1" w:semiHidden="0" w:uiPriority="69" w:unhideWhenUsed="0"/>
-    <w:lsdException w:name="Dark List Accent 1" w:semiHidden="0" w:uiPriority="70" w:unhideWhenUsed="0"/>
-    <w:lsdException w:name="Colorful Shading Accent 1" w:semiHidden="0" w:uiPriority="71" w:unhideWhenUsed="0"/>
-    <w:lsdException w:name="Colorful List Accent 1" w:semiHidden="0" w:uiPriority="72" w:unhideWhenUsed="0"/>
-    <w:lsdException w:name="Colorful Grid Accent 1" w:semiHidden="0" w:uiPriority="73" w:unhideWhenUsed="0"/>
-    <w:lsdException w:name="Light Shading Accent 2" w:semiHidden="0" w:uiPriority="60" w:unhideWhenUsed="0"/>
-    <w:lsdException w:name="Light List Accent 2" w:semiHidden="0" w:uiPriority="61" w:unhideWhenUsed="0"/>
-    <w:lsdException w:name="Light Grid Accent 2" w:semiHidden="0" w:uiPriority="62" w:unhideWhenUsed="0"/>
-    <w:lsdException w:name="Medium Shading 1 Accent 2" w:semiHidden="0" w:uiPriority="63" w:unhideWhenUsed="0"/>
-    <w:lsdException w:name="Medium Shading 2 Accent 2" w:semiHidden="0" w:uiPriority="64" w:unhideWhenUsed="0"/>
-    <w:lsdException w:name="Medium List 1 Accent 2" w:semiHidden="0" w:uiPriority="65" w:unhideWhenUsed="0"/>
-    <w:lsdException w:name="Medium List 2 Accent 2" w:semiHidden="0" w:uiPriority="66" w:unhideWhenUsed="0"/>
-    <w:lsdException w:name="Medium Grid 1 Accent 2" w:semiHidden="0" w:uiPriority="67" w:unhideWhenUsed="0"/>
-    <w:lsdException w:name="Medium Grid 2 Accent 2" w:semiHidden="0" w:uiPriority="68" w:unhideWhenUsed="0"/>
-    <w:lsdException w:name="Medium Grid 3 Accent 2" w:semiHidden="0" w:uiPriority="69" w:unhideWhenUsed="0"/>
-    <w:lsdException w:name="Dark List Accent 2" w:semiHidden="0" w:uiPriority="70" w:unhideWhenUsed="0"/>
-    <w:lsdException w:name="Colorful Shading Accent 2" w:semiHidden="0" w:uiPriority="71" w:unhideWhenUsed="0"/>
-    <w:lsdException w:name="Colorful List Accent 2" w:semiHidden="0" w:uiPriority="72" w:unhideWhenUsed="0"/>
-    <w:lsdException w:name="Colorful Grid Accent 2" w:semiHidden="0" w:uiPriority="73" w:unhideWhenUsed="0"/>
-    <w:lsdException w:name="Light Shading Accent 3" w:semiHidden="0" w:uiPriority="60" w:unhideWhenUsed="0"/>
-    <w:lsdException w:name="Light List Accent 3" w:semiHidden="0" w:uiPriority="61" w:unhideWhenUsed="0"/>
-    <w:lsdException w:name="Light Grid Accent 3" w:semiHidden="0" w:uiPriority="62" w:unhideWhenUsed="0"/>
-    <w:lsdException w:name="Medium Shading 1 Accent 3" w:semiHidden="0" w:uiPriority="63" w:unhideWhenUsed="0"/>
-    <w:lsdException w:name="Medium Shading 2 Accent 3" w:semiHidden="0" w:uiPriority="64" w:unhideWhenUsed="0"/>
-    <w:lsdException w:name="Medium List 1 Accent 3" w:semiHidden="0" w:uiPriority="65" w:unhideWhenUsed="0"/>
-    <w:lsdException w:name="Medium List 2 Accent 3" w:semiHidden="0" w:uiPriority="66" w:unhideWhenUsed="0"/>
-    <w:lsdException w:name="Medium Grid 1 Accent 3" w:semiHidden="0" w:uiPriority="67" w:unhideWhenUsed="0"/>
-    <w:lsdException w:name="Medium Grid 2 Accent 3" w:semiHidden="0" w:uiPriority="68" w:unhideWhenUsed="0"/>
-    <w:lsdException w:name="Medium Grid 3 Accent 3" w:semiHidden="0" w:uiPriority="69" w:unhideWhenUsed="0"/>
-    <w:lsdException w:name="Dark List Accent 3" w:semiHidden="0" w:uiPriority="70" w:unhideWhenUsed="0"/>
-    <w:lsdException w:name="Colorful Shading Accent 3" w:semiHidden="0" w:uiPriority="71" w:unhideWhenUsed="0"/>
-    <w:lsdException w:name="Colorful List Accent 3" w:semiHidden="0" w:uiPriority="72" w:unhideWhenUsed="0"/>
-    <w:lsdException w:name="Colorful Grid Accent 3" w:semiHidden="0" w:uiPriority="73" w:unhideWhenUsed="0"/>
-    <w:lsdException w:name="Light Shading Accent 4" w:semiHidden="0" w:uiPriority="60" w:unhideWhenUsed="0"/>
-    <w:lsdException w:name="Light List Accent 4" w:semiHidden="0" w:uiPriority="61" w:unhideWhenUsed="0"/>
-    <w:lsdException w:name="Light Grid Accent 4" w:semiHidden="0" w:uiPriority="62" w:unhideWhenUsed="0"/>
-    <w:lsdException w:name="Medium Shading 1 Accent 4" w:semiHidden="0" w:uiPriority="63" w:unhideWhenUsed="0"/>
-    <w:lsdException w:name="Medium Shading 2 Accent 4" w:semiHidden="0" w:uiPriority="64" w:unhideWhenUsed="0"/>
-    <w:lsdException w:name="Medium List 1 Accent 4" w:semiHidden="0" w:uiPriority="65" w:unhideWhenUsed="0"/>
-    <w:lsdException w:name="Medium List 2 Accent 4" w:semiHidden="0" w:uiPriority="66" w:unhideWhenUsed="0"/>
-    <w:lsdException w:name="Medium Grid 1 Accent 4" w:semiHidden="0" w:uiPriority="67" w:unhideWhenUsed="0"/>
-    <w:lsdException w:name="Medium Grid 2 Accent 4" w:semiHidden="0" w:uiPriority="68" w:unhideWhenUsed="0"/>
-    <w:lsdException w:name="Medium Grid 3 Accent 4" w:semiHidden="0" w:uiPriority="69" w:unhideWhenUsed="0"/>
-    <w:lsdException w:name="Dark List Accent 4" w:semiHidden="0" w:uiPriority="70" w:unhideWhenUsed="0"/>
-    <w:lsdException w:name="Colorful Shading Accent 4" w:semiHidden="0" w:uiPriority="71" w:unhideWhenUsed="0"/>
-    <w:lsdException w:name="Colorful List Accent 4" w:semiHidden="0" w:uiPriority="72" w:unhideWhenUsed="0"/>
-    <w:lsdException w:name="Colorful Grid Accent 4" w:semiHidden="0" w:uiPriority="73" w:unhideWhenUsed="0"/>
-    <w:lsdException w:name="Light Shading Accent 5" w:semiHidden="0" w:uiPriority="60" w:unhideWhenUsed="0"/>
-    <w:lsdException w:name="Light List Accent 5" w:semiHidden="0" w:uiPriority="61" w:unhideWhenUsed="0"/>
-    <w:lsdException w:name="Light Grid Accent 5" w:semiHidden="0" w:uiPriority="62" w:unhideWhenUsed="0"/>
-    <w:lsdException w:name="Medium Shading 1 Accent 5" w:semiHidden="0" w:uiPriority="63" w:unhideWhenUsed="0"/>
-    <w:lsdException w:name="Medium Shading 2 Accent 5" w:semiHidden="0" w:uiPriority="64" w:unhideWhenUsed="0"/>
-    <w:lsdException w:name="Medium List 1 Accent 5" w:semiHidden="0" w:uiPriority="65" w:unhideWhenUsed="0"/>
-    <w:lsdException w:name="Medium List 2 Accent 5" w:semiHidden="0" w:uiPriority="66" w:unhideWhenUsed="0"/>
-    <w:lsdException w:name="Medium Grid 1 Accent 5" w:semiHidden="0" w:uiPriority="67" w:unhideWhenUsed="0"/>
-    <w:lsdException w:name="Medium Grid 2 Accent 5" w:semiHidden="0" w:uiPriority="68" w:unhideWhenUsed="0"/>
-    <w:lsdException w:name="Medium Grid 3 Accent 5" w:semiHidden="0" w:uiPriority="69" w:unhideWhenUsed="0"/>
-    <w:lsdException w:name="Dark List Accent 5" w:semiHidden="0" w:uiPriority="70" w:unhideWhenUsed="0"/>
-    <w:lsdException w:name="Colorful Shading Accent 5" w:semiHidden="0" w:uiPriority="71" w:unhideWhenUsed="0"/>
-    <w:lsdException w:name="Colorful List Accent 5" w:semiHidden="0" w:uiPriority="72" w:unhideWhenUsed="0"/>
-    <w:lsdException w:name="Colorful Grid Accent 5" w:semiHidden="0" w:uiPriority="73" w:unhideWhenUsed="0"/>
-    <w:lsdException w:name="Light Shading Accent 6" w:semiHidden="0" w:uiPriority="60" w:unhideWhenUsed="0"/>
-    <w:lsdException w:name="Light List Accent 6" w:semiHidden="0" w:uiPriority="61" w:unhideWhenUsed="0"/>
-    <w:lsdException w:name="Light Grid Accent 6" w:semiHidden="0" w:uiPriority="62" w:unhideWhenUsed="0"/>
-    <w:lsdException w:name="Medium Shading 1 Accent 6" w:semiHidden="0" w:uiPriority="63" w:unhideWhenUsed="0"/>
-    <w:lsdException w:name="Medium Shading 2 Accent 6" w:semiHidden="0" w:uiPriority="64" w:unhideWhenUsed="0"/>
-    <w:lsdException w:name="Medium List 1 Accent 6" w:semiHidden="0" w:uiPriority="65" w:unhideWhenUsed="0"/>
-    <w:lsdException w:name="Medium List 2 Accent 6" w:semiHidden="0" w:uiPriority="66" w:unhideWhenUsed="0"/>
-    <w:lsdException w:name="Medium Grid 1 Accent 6" w:semiHidden="0" w:uiPriority="67" w:unhideWhenUsed="0"/>
-    <w:lsdException w:name="Medium Grid 2 Accent 6" w:semiHidden="0" w:uiPriority="68" w:unhideWhenUsed="0"/>
-    <w:lsdException w:name="Medium Grid 3 Accent 6" w:semiHidden="0" w:uiPriority="69" w:unhideWhenUsed="0"/>
-    <w:lsdException w:name="Dark List Accent 6" w:semiHidden="0" w:uiPriority="70" w:unhideWhenUsed="0"/>
-    <w:lsdException w:name="Colorful Shading Accent 6" w:semiHidden="0" w:uiPriority="71" w:unhideWhenUsed="0"/>
-    <w:lsdException w:name="Colorful List Accent 6" w:semiHidden="0" w:uiPriority="72" w:unhideWhenUsed="0"/>
-    <w:lsdException w:name="Colorful Grid Accent 6" w:semiHidden="0" w:uiPriority="73" w:unhideWhenUsed="0"/>
-    <w:lsdException w:name="Subtle Emphasis" w:semiHidden="0" w:uiPriority="19" w:unhideWhenUsed="0" w:qFormat="1"/>
-    <w:lsdException w:name="Intense Emphasis" w:semiHidden="0" w:uiPriority="21" w:unhideWhenUsed="0" w:qFormat="1"/>
-    <w:lsdException w:name="Subtle Reference" w:semiHidden="0" w:uiPriority="31" w:unhideWhenUsed="0" w:qFormat="1"/>
-    <w:lsdException w:name="Intense Reference" w:semiHidden="0" w:uiPriority="32" w:unhideWhenUsed="0" w:qFormat="1"/>
-    <w:lsdException w:name="Book Title" w:semiHidden="0" w:uiPriority="33" w:unhideWhenUsed="0" w:qFormat="1"/>
-    <w:lsdException w:name="Bibliography" w:uiPriority="37"/>
-    <w:lsdException w:name="TOC Heading" w:uiPriority="39" w:qFormat="1"/>
-  </w:latentStyles>
-  <w:style w:type="paragraph" w:default="1" w:styleId="Normal">
-    <w:name w:val="Normal"/>
-    <w:qFormat/>
-  </w:style>
-  <w:style w:type="character" w:default="1" w:styleId="DefaultParagraphFont">
-    <w:name w:val="Default Paragraph Font"/>
-    <w:uiPriority w:val="1"/>
-    <w:semiHidden/>
-    <w:unhideWhenUsed/>
-  </w:style>
-  <w:style w:type="table" w:default="1" w:styleId="TableNormal">
-    <w:name w:val="Normal Table"/>
-    <w:uiPriority w:val="99"/>
-    <w:semiHidden/>
-    <w:unhideWhenUsed/>
-    <w:tblPr>
-      <w:tblInd w:w="0" w:type="dxa"/>
-      <w:tblCellMar>
-        <w:top w:w="0" w:type="dxa"/>
-        <w:left w:w="108" w:type="dxa"/>
-        <w:bottom w:w="0" w:type="dxa"/>
-        <w:right w:w="108" w:type="dxa"/>
-      </w:tblCellMar>
-    </w:tblPr>
-  </w:style>
-  <w:style w:type="numbering" w:default="1" w:styleId="NoList">
-    <w:name w:val="No List"/>
-    <w:uiPriority w:val="99"/>
-    <w:semiHidden/>
-    <w:unhideWhenUsed/>
-  </w:style>
-  <w:style w:type="paragraph" w:customStyle="1" w:styleId="64794C2BD7641A4CB02907117A2DBC3F">
-    <w:name w:val="64794C2BD7641A4CB02907117A2DBC3F"/>
-    <w:rsid w:val="00861DEE"/>
-  </w:style>
-  <w:style w:type="paragraph" w:customStyle="1" w:styleId="25C756D106038545B72E5E280231583C">
-    <w:name w:val="25C756D106038545B72E5E280231583C"/>
-    <w:rsid w:val="00861DEE"/>
-  </w:style>
-  <w:style w:type="paragraph" w:customStyle="1" w:styleId="5A8DE943EC71AB45BFD426DB485F0DC3">
-    <w:name w:val="5A8DE943EC71AB45BFD426DB485F0DC3"/>
-    <w:rsid w:val="00861DEE"/>
-  </w:style>
-  <w:style w:type="paragraph" w:customStyle="1" w:styleId="65BAD046B60F174FA66877384F9D8CE4">
-    <w:name w:val="65BAD046B60F174FA66877384F9D8CE4"/>
-    <w:rsid w:val="00861DEE"/>
-  </w:style>
-  <w:style w:type="paragraph" w:customStyle="1" w:styleId="6529FB1F34D2154D8D48F92708811BA9">
-    <w:name w:val="6529FB1F34D2154D8D48F92708811BA9"/>
-    <w:rsid w:val="00861DEE"/>
-  </w:style>
-  <w:style w:type="paragraph" w:customStyle="1" w:styleId="6BCA4861F7B83A4D8550772DEC99EF9F">
-    <w:name w:val="6BCA4861F7B83A4D8550772DEC99EF9F"/>
-    <w:rsid w:val="00861DEE"/>
-  </w:style>
-  <w:style w:type="paragraph" w:customStyle="1" w:styleId="D0DA8F45124206428FCD35CDB270ED9D">
-    <w:name w:val="D0DA8F45124206428FCD35CDB270ED9D"/>
-    <w:rsid w:val="00861DEE"/>
-  </w:style>
-  <w:style w:type="paragraph" w:customStyle="1" w:styleId="CD4F92E223CC0E4ABF65E979013A301A">
-    <w:name w:val="CD4F92E223CC0E4ABF65E979013A301A"/>
-    <w:rsid w:val="00861DEE"/>
-  </w:style>
-  <w:style w:type="paragraph" w:customStyle="1" w:styleId="E36B5D271753864EABEDADBA9FB518CA">
-    <w:name w:val="E36B5D271753864EABEDADBA9FB518CA"/>
-    <w:rsid w:val="00861DEE"/>
-  </w:style>
-  <w:style w:type="paragraph" w:customStyle="1" w:styleId="0876414CD757B24CB00E9DCA71CDFABE">
-    <w:name w:val="0876414CD757B24CB00E9DCA71CDFABE"/>
-    <w:rsid w:val="00861DEE"/>
-  </w:style>
-  <w:style w:type="paragraph" w:customStyle="1" w:styleId="F8795E9CA2272E41AD566F24B466B4DF">
-    <w:name w:val="F8795E9CA2272E41AD566F24B466B4DF"/>
-    <w:rsid w:val="00861DEE"/>
-  </w:style>
-  <w:style w:type="paragraph" w:customStyle="1" w:styleId="8B160576C11D0C4BB3B9418B6DB53FE7">
-    <w:name w:val="8B160576C11D0C4BB3B9418B6DB53FE7"/>
-    <w:rsid w:val="00861DEE"/>
-  </w:style>
-  <w:style w:type="paragraph" w:customStyle="1" w:styleId="53F4B8CCB068A545978F4E7A42C8DE70">
-    <w:name w:val="53F4B8CCB068A545978F4E7A42C8DE70"/>
-    <w:rsid w:val="00861DEE"/>
-  </w:style>
-  <w:style w:type="paragraph" w:customStyle="1" w:styleId="4A6E4DAF7C94AA4BB14AA2129705F1EF">
-    <w:name w:val="4A6E4DAF7C94AA4BB14AA2129705F1EF"/>
-    <w:rsid w:val="00861DEE"/>
-  </w:style>
-  <w:style w:type="paragraph" w:customStyle="1" w:styleId="6C388A60A9A93A4E8C23A4900538E883">
-    <w:name w:val="6C388A60A9A93A4E8C23A4900538E883"/>
-    <w:rsid w:val="00861DEE"/>
-  </w:style>
-  <w:style w:type="paragraph" w:customStyle="1" w:styleId="7F0238935B800E4ABC9B13AADCC6350D">
-    <w:name w:val="7F0238935B800E4ABC9B13AADCC6350D"/>
-    <w:rsid w:val="00861DEE"/>
-  </w:style>
-  <w:style w:type="paragraph" w:customStyle="1" w:styleId="4D3DD3616745E748AB4B37271510F859">
-    <w:name w:val="4D3DD3616745E748AB4B37271510F859"/>
-    <w:rsid w:val="00861DEE"/>
-  </w:style>
-  <w:style w:type="paragraph" w:customStyle="1" w:styleId="CCA75B30586E72428C730AED6FDBFAA1">
-    <w:name w:val="CCA75B30586E72428C730AED6FDBFAA1"/>
-    <w:rsid w:val="00861DEE"/>
-  </w:style>
-  <w:style w:type="paragraph" w:customStyle="1" w:styleId="75EDFE9937DA9442BEA5AE496D28A119">
-    <w:name w:val="75EDFE9937DA9442BEA5AE496D28A119"/>
-    <w:rsid w:val="00861DEE"/>
-  </w:style>
-  <w:style w:type="paragraph" w:customStyle="1" w:styleId="8867990AE978304A99CB31E1BFA076BE">
-    <w:name w:val="8867990AE978304A99CB31E1BFA076BE"/>
-    <w:rsid w:val="00861DEE"/>
-  </w:style>
-  <w:style w:type="paragraph" w:customStyle="1" w:styleId="FCF519FF75EC014EABF907F33B07AF65">
-    <w:name w:val="FCF519FF75EC014EABF907F33B07AF65"/>
-    <w:rsid w:val="00861DEE"/>
-  </w:style>
-  <w:style w:type="paragraph" w:customStyle="1" w:styleId="B529A4B2A02FFD40A14833ECB09C9528">
-    <w:name w:val="B529A4B2A02FFD40A14833ECB09C9528"/>
-    <w:rsid w:val="00861DEE"/>
-  </w:style>
-  <w:style w:type="paragraph" w:customStyle="1" w:styleId="082B34454381FE45AA036228D335AEB1">
-    <w:name w:val="082B34454381FE45AA036228D335AEB1"/>
-    <w:rsid w:val="00861DEE"/>
-  </w:style>
-  <w:style w:type="paragraph" w:customStyle="1" w:styleId="633F0D825914624A9D5C2098DD262EA0">
-    <w:name w:val="633F0D825914624A9D5C2098DD262EA0"/>
-    <w:rsid w:val="00861DEE"/>
-  </w:style>
-  <w:style w:type="paragraph" w:customStyle="1" w:styleId="84E242D8E62D4A4F8B310442BDF4A0DC">
-    <w:name w:val="84E242D8E62D4A4F8B310442BDF4A0DC"/>
-    <w:rsid w:val="00861DEE"/>
-  </w:style>
-  <w:style w:type="paragraph" w:customStyle="1" w:styleId="2F25AE3C9DE2764BAAFAB7076DF10081">
-    <w:name w:val="2F25AE3C9DE2764BAAFAB7076DF10081"/>
-    <w:rsid w:val="00861DEE"/>
-  </w:style>
-  <w:style w:type="paragraph" w:customStyle="1" w:styleId="81425BF96F025E42AA467AC1F94ECAF1">
-    <w:name w:val="81425BF96F025E42AA467AC1F94ECAF1"/>
-    <w:rsid w:val="00861DEE"/>
-  </w:style>
-</w:styles>
-</file>
-
-<file path=word/glossary/stylesWithEffects.xml><?xml version="1.0" encoding="utf-8"?>
-<w:styles xmlns:wpc="http://schemas.microsoft.com/office/word/2010/wordprocessingCanvas" xmlns:mo="http://schemas.microsoft.com/office/mac/office/2008/main" xmlns:mc="http://schemas.openxmlformats.org/markup-compatibility/2006" xmlns:mv="urn:schemas-microsoft-com:mac:vml" xmlns:o="urn:schemas-microsoft-com:office:office" xmlns:r="http://schemas.openxmlformats.org/officeDocument/2006/relationships" xmlns:m="http://schemas.openxmlformats.org/officeDocument/2006/math" xmlns:v="urn:schemas-microsoft-com:vml" xmlns:wp14="http://schemas.microsoft.com/office/word/2010/wordprocessingDrawing" xmlns:wp="http://schemas.openxmlformats.org/drawingml/2006/wordprocessingDrawing" xmlns:w10="urn:schemas-microsoft-com:office:word" xmlns:w="http://schemas.openxmlformats.org/wordprocessingml/2006/main" xmlns:w14="http://schemas.microsoft.com/office/word/2010/wordml" xmlns:wpg="http://schemas.microsoft.com/office/word/2010/wordprocessingGroup" xmlns:wpi="http://schemas.microsoft.com/office/word/2010/wordprocessingInk" xmlns:wne="http://schemas.microsoft.com/office/word/2006/wordml" xmlns:wps="http://schemas.microsoft.com/office/word/2010/wordprocessingShape" mc:Ignorable="w14 wp14">
-  <w:docDefaults>
-    <w:rPrDefault>
-      <w:rPr>
-        <w:rFonts w:asciiTheme="minorHAnsi" w:eastAsiaTheme="minorEastAsia" w:hAnsiTheme="minorHAnsi" w:cstheme="minorBidi"/>
-        <w:sz w:val="24"/>
-        <w:szCs w:val="24"/>
-        <w:lang w:val="en-US" w:eastAsia="ja-JP" w:bidi="ar-SA"/>
-      </w:rPr>
-    </w:rPrDefault>
-    <w:pPrDefault/>
-  </w:docDefaults>
-  <w:latentStyles w:defLockedState="0" w:defUIPriority="99" w:defSemiHidden="1" w:defUnhideWhenUsed="1" w:defQFormat="0" w:count="276">
-    <w:lsdException w:name="Normal" w:semiHidden="0" w:uiPriority="0" w:unhideWhenUsed="0" w:qFormat="1"/>
-    <w:lsdException w:name="heading 1" w:semiHidden="0" w:uiPriority="9" w:unhideWhenUsed="0" w:qFormat="1"/>
-    <w:lsdException w:name="heading 2" w:uiPriority="9" w:qFormat="1"/>
-    <w:lsdException w:name="heading 3" w:uiPriority="9" w:qFormat="1"/>
-    <w:lsdException w:name="heading 4" w:uiPriority="9" w:qFormat="1"/>
-    <w:lsdException w:name="heading 5" w:uiPriority="9" w:qFormat="1"/>
-    <w:lsdException w:name="heading 6" w:uiPriority="9" w:qFormat="1"/>
-    <w:lsdException w:name="heading 7" w:uiPriority="9" w:qFormat="1"/>
-    <w:lsdException w:name="heading 8" w:uiPriority="9" w:qFormat="1"/>
-    <w:lsdException w:name="heading 9" w:uiPriority="9" w:qFormat="1"/>
-    <w:lsdException w:name="toc 1" w:uiPriority="39"/>
-    <w:lsdException w:name="toc 2" w:uiPriority="39"/>
-    <w:lsdException w:name="toc 3" w:uiPriority="39"/>
-    <w:lsdException w:name="toc 4" w:uiPriority="39"/>
-    <w:lsdException w:name="toc 5" w:uiPriority="39"/>
-    <w:lsdException w:name="toc 6" w:uiPriority="39"/>
-    <w:lsdException w:name="toc 7" w:uiPriority="39"/>
-    <w:lsdException w:name="toc 8" w:uiPriority="39"/>
-    <w:lsdException w:name="toc 9" w:uiPriority="39"/>
-    <w:lsdException w:name="caption" w:uiPriority="35" w:qFormat="1"/>
-    <w:lsdException w:name="Title" w:semiHidden="0" w:uiPriority="10" w:unhideWhenUsed="0" w:qFormat="1"/>
-    <w:lsdException w:name="Default Paragraph Font" w:uiPriority="1"/>
-    <w:lsdException w:name="Subtitle" w:semiHidden="0" w:uiPriority="11" w:unhideWhenUsed="0" w:qFormat="1"/>
-    <w:lsdException w:name="Strong" w:semiHidden="0" w:uiPriority="22" w:unhideWhenUsed="0" w:qFormat="1"/>
-    <w:lsdException w:name="Emphasis" w:semiHidden="0" w:uiPriority="20" w:unhideWhenUsed="0" w:qFormat="1"/>
-    <w:lsdException w:name="Table Grid" w:semiHidden="0" w:uiPriority="59" w:unhideWhenUsed="0"/>
-    <w:lsdException w:name="Placeholder Text" w:unhideWhenUsed="0"/>
-    <w:lsdException w:name="No Spacing" w:semiHidden="0" w:uiPriority="1" w:unhideWhenUsed="0" w:qFormat="1"/>
-    <w:lsdException w:name="Light Shading" w:semiHidden="0" w:uiPriority="60" w:unhideWhenUsed="0"/>
-    <w:lsdException w:name="Light List" w:semiHidden="0" w:uiPriority="61" w:unhideWhenUsed="0"/>
-    <w:lsdException w:name="Light Grid" w:semiHidden="0" w:uiPriority="62" w:unhideWhenUsed="0"/>
-    <w:lsdException w:name="Medium Shading 1" w:semiHidden="0" w:uiPriority="63" w:unhideWhenUsed="0"/>
-    <w:lsdException w:name="Medium Shading 2" w:semiHidden="0" w:uiPriority="64" w:unhideWhenUsed="0"/>
-    <w:lsdException w:name="Medium List 1" w:semiHidden="0" w:uiPriority="65" w:unhideWhenUsed="0"/>
-    <w:lsdException w:name="Medium List 2" w:semiHidden="0" w:uiPriority="66" w:unhideWhenUsed="0"/>
-    <w:lsdException w:name="Medium Grid 1" w:semiHidden="0" w:uiPriority="67" w:unhideWhenUsed="0"/>
-    <w:lsdException w:name="Medium Grid 2" w:semiHidden="0" w:uiPriority="68" w:unhideWhenUsed="0"/>
-    <w:lsdException w:name="Medium Grid 3" w:semiHidden="0" w:uiPriority="69" w:unhideWhenUsed="0"/>
-    <w:lsdException w:name="Dark List" w:semiHidden="0" w:uiPriority="70" w:unhideWhenUsed="0"/>
-    <w:lsdException w:name="Colorful Shading" w:semiHidden="0" w:uiPriority="71" w:unhideWhenUsed="0"/>
-    <w:lsdException w:name="Colorful List" w:semiHidden="0" w:uiPriority="72" w:unhideWhenUsed="0"/>
-    <w:lsdException w:name="Colorful Grid" w:semiHidden="0" w:uiPriority="73" w:unhideWhenUsed="0"/>
-    <w:lsdException w:name="Light Shading Accent 1" w:semiHidden="0" w:uiPriority="60" w:unhideWhenUsed="0"/>
-    <w:lsdException w:name="Light List Accent 1" w:semiHidden="0" w:uiPriority="61" w:unhideWhenUsed="0"/>
-    <w:lsdException w:name="Light Grid Accent 1" w:semiHidden="0" w:uiPriority="62" w:unhideWhenUsed="0"/>
-    <w:lsdException w:name="Medium Shading 1 Accent 1" w:semiHidden="0" w:uiPriority="63" w:unhideWhenUsed="0"/>
-    <w:lsdException w:name="Medium Shading 2 Accent 1" w:semiHidden="0" w:uiPriority="64" w:unhideWhenUsed="0"/>
-    <w:lsdException w:name="Medium List 1 Accent 1" w:semiHidden="0" w:uiPriority="65" w:unhideWhenUsed="0"/>
-    <w:lsdException w:name="Revision" w:unhideWhenUsed="0"/>
-    <w:lsdException w:name="List Paragraph" w:semiHidden="0" w:uiPriority="34" w:unhideWhenUsed="0" w:qFormat="1"/>
-    <w:lsdException w:name="Quote" w:semiHidden="0" w:uiPriority="29" w:unhideWhenUsed="0" w:qFormat="1"/>
-    <w:lsdException w:name="Intense Quote" w:semiHidden="0" w:uiPriority="30" w:unhideWhenUsed="0" w:qFormat="1"/>
-    <w:lsdException w:name="Medium List 2 Accent 1" w:semiHidden="0" w:uiPriority="66" w:unhideWhenUsed="0"/>
-    <w:lsdException w:name="Medium Grid 1 Accent 1" w:semiHidden="0" w:uiPriority="67" w:unhideWhenUsed="0"/>
-    <w:lsdException w:name="Medium Grid 2 Accent 1" w:semiHidden="0" w:uiPriority="68" w:unhideWhenUsed="0"/>
-    <w:lsdException w:name="Medium Grid 3 Accent 1" w:semiHidden="0" w:uiPriority="69" w:unhideWhenUsed="0"/>
-    <w:lsdException w:name="Dark List Accent 1" w:semiHidden="0" w:uiPriority="70" w:unhideWhenUsed="0"/>
-    <w:lsdException w:name="Colorful Shading Accent 1" w:semiHidden="0" w:uiPriority="71" w:unhideWhenUsed="0"/>
-    <w:lsdException w:name="Colorful List Accent 1" w:semiHidden="0" w:uiPriority="72" w:unhideWhenUsed="0"/>
-    <w:lsdException w:name="Colorful Grid Accent 1" w:semiHidden="0" w:uiPriority="73" w:unhideWhenUsed="0"/>
-    <w:lsdException w:name="Light Shading Accent 2" w:semiHidden="0" w:uiPriority="60" w:unhideWhenUsed="0"/>
-    <w:lsdException w:name="Light List Accent 2" w:semiHidden="0" w:uiPriority="61" w:unhideWhenUsed="0"/>
-    <w:lsdException w:name="Light Grid Accent 2" w:semiHidden="0" w:uiPriority="62" w:unhideWhenUsed="0"/>
-    <w:lsdException w:name="Medium Shading 1 Accent 2" w:semiHidden="0" w:uiPriority="63" w:unhideWhenUsed="0"/>
-    <w:lsdException w:name="Medium Shading 2 Accent 2" w:semiHidden="0" w:uiPriority="64" w:unhideWhenUsed="0"/>
-    <w:lsdException w:name="Medium List 1 Accent 2" w:semiHidden="0" w:uiPriority="65" w:unhideWhenUsed="0"/>
-    <w:lsdException w:name="Medium List 2 Accent 2" w:semiHidden="0" w:uiPriority="66" w:unhideWhenUsed="0"/>
-    <w:lsdException w:name="Medium Grid 1 Accent 2" w:semiHidden="0" w:uiPriority="67" w:unhideWhenUsed="0"/>
-    <w:lsdException w:name="Medium Grid 2 Accent 2" w:semiHidden="0" w:uiPriority="68" w:unhideWhenUsed="0"/>
-    <w:lsdException w:name="Medium Grid 3 Accent 2" w:semiHidden="0" w:uiPriority="69" w:unhideWhenUsed="0"/>
-    <w:lsdException w:name="Dark List Accent 2" w:semiHidden="0" w:uiPriority="70" w:unhideWhenUsed="0"/>
-    <w:lsdException w:name="Colorful Shading Accent 2" w:semiHidden="0" w:uiPriority="71" w:unhideWhenUsed="0"/>
-    <w:lsdException w:name="Colorful List Accent 2" w:semiHidden="0" w:uiPriority="72" w:unhideWhenUsed="0"/>
-    <w:lsdException w:name="Colorful Grid Accent 2" w:semiHidden="0" w:uiPriority="73" w:unhideWhenUsed="0"/>
-    <w:lsdException w:name="Light Shading Accent 3" w:semiHidden="0" w:uiPriority="60" w:unhideWhenUsed="0"/>
-    <w:lsdException w:name="Light List Accent 3" w:semiHidden="0" w:uiPriority="61" w:unhideWhenUsed="0"/>
-    <w:lsdException w:name="Light Grid Accent 3" w:semiHidden="0" w:uiPriority="62" w:unhideWhenUsed="0"/>
-    <w:lsdException w:name="Medium Shading 1 Accent 3" w:semiHidden="0" w:uiPriority="63" w:unhideWhenUsed="0"/>
-    <w:lsdException w:name="Medium Shading 2 Accent 3" w:semiHidden="0" w:uiPriority="64" w:unhideWhenUsed="0"/>
-    <w:lsdException w:name="Medium List 1 Accent 3" w:semiHidden="0" w:uiPriority="65" w:unhideWhenUsed="0"/>
-    <w:lsdException w:name="Medium List 2 Accent 3" w:semiHidden="0" w:uiPriority="66" w:unhideWhenUsed="0"/>
-    <w:lsdException w:name="Medium Grid 1 Accent 3" w:semiHidden="0" w:uiPriority="67" w:unhideWhenUsed="0"/>
-    <w:lsdException w:name="Medium Grid 2 Accent 3" w:semiHidden="0" w:uiPriority="68" w:unhideWhenUsed="0"/>
-    <w:lsdException w:name="Medium Grid 3 Accent 3" w:semiHidden="0" w:uiPriority="69" w:unhideWhenUsed="0"/>
-    <w:lsdException w:name="Dark List Accent 3" w:semiHidden="0" w:uiPriority="70" w:unhideWhenUsed="0"/>
-    <w:lsdException w:name="Colorful Shading Accent 3" w:semiHidden="0" w:uiPriority="71" w:unhideWhenUsed="0"/>
-    <w:lsdException w:name="Colorful List Accent 3" w:semiHidden="0" w:uiPriority="72" w:unhideWhenUsed="0"/>
-    <w:lsdException w:name="Colorful Grid Accent 3" w:semiHidden="0" w:uiPriority="73" w:unhideWhenUsed="0"/>
-    <w:lsdException w:name="Light Shading Accent 4" w:semiHidden="0" w:uiPriority="60" w:unhideWhenUsed="0"/>
-    <w:lsdException w:name="Light List Accent 4" w:semiHidden="0" w:uiPriority="61" w:unhideWhenUsed="0"/>
-    <w:lsdException w:name="Light Grid Accent 4" w:semiHidden="0" w:uiPriority="62" w:unhideWhenUsed="0"/>
-    <w:lsdException w:name="Medium Shading 1 Accent 4" w:semiHidden="0" w:uiPriority="63" w:unhideWhenUsed="0"/>
-    <w:lsdException w:name="Medium Shading 2 Accent 4" w:semiHidden="0" w:uiPriority="64" w:unhideWhenUsed="0"/>
-    <w:lsdException w:name="Medium List 1 Accent 4" w:semiHidden="0" w:uiPriority="65" w:unhideWhenUsed="0"/>
-    <w:lsdException w:name="Medium List 2 Accent 4" w:semiHidden="0" w:uiPriority="66" w:unhideWhenUsed="0"/>
-    <w:lsdException w:name="Medium Grid 1 Accent 4" w:semiHidden="0" w:uiPriority="67" w:unhideWhenUsed="0"/>
-    <w:lsdException w:name="Medium Grid 2 Accent 4" w:semiHidden="0" w:uiPriority="68" w:unhideWhenUsed="0"/>
-    <w:lsdException w:name="Medium Grid 3 Accent 4" w:semiHidden="0" w:uiPriority="69" w:unhideWhenUsed="0"/>
-    <w:lsdException w:name="Dark List Accent 4" w:semiHidden="0" w:uiPriority="70" w:unhideWhenUsed="0"/>
-    <w:lsdException w:name="Colorful Shading Accent 4" w:semiHidden="0" w:uiPriority="71" w:unhideWhenUsed="0"/>
-    <w:lsdException w:name="Colorful List Accent 4" w:semiHidden="0" w:uiPriority="72" w:unhideWhenUsed="0"/>
-    <w:lsdException w:name="Colorful Grid Accent 4" w:semiHidden="0" w:uiPriority="73" w:unhideWhenUsed="0"/>
-    <w:lsdException w:name="Light Shading Accent 5" w:semiHidden="0" w:uiPriority="60" w:unhideWhenUsed="0"/>
-    <w:lsdException w:name="Light List Accent 5" w:semiHidden="0" w:uiPriority="61" w:unhideWhenUsed="0"/>
-    <w:lsdException w:name="Light Grid Accent 5" w:semiHidden="0" w:uiPriority="62" w:unhideWhenUsed="0"/>
-    <w:lsdException w:name="Medium Shading 1 Accent 5" w:semiHidden="0" w:uiPriority="63" w:unhideWhenUsed="0"/>
-    <w:lsdException w:name="Medium Shading 2 Accent 5" w:semiHidden="0" w:uiPriority="64" w:unhideWhenUsed="0"/>
-    <w:lsdException w:name="Medium List 1 Accent 5" w:semiHidden="0" w:uiPriority="65" w:unhideWhenUsed="0"/>
-    <w:lsdException w:name="Medium List 2 Accent 5" w:semiHidden="0" w:uiPriority="66" w:unhideWhenUsed="0"/>
-    <w:lsdException w:name="Medium Grid 1 Accent 5" w:semiHidden="0" w:uiPriority="67" w:unhideWhenUsed="0"/>
-    <w:lsdException w:name="Medium Grid 2 Accent 5" w:semiHidden="0" w:uiPriority="68" w:unhideWhenUsed="0"/>
-    <w:lsdException w:name="Medium Grid 3 Accent 5" w:semiHidden="0" w:uiPriority="69" w:unhideWhenUsed="0"/>
-    <w:lsdException w:name="Dark List Accent 5" w:semiHidden="0" w:uiPriority="70" w:unhideWhenUsed="0"/>
-    <w:lsdException w:name="Colorful Shading Accent 5" w:semiHidden="0" w:uiPriority="71" w:unhideWhenUsed="0"/>
-    <w:lsdException w:name="Colorful List Accent 5" w:semiHidden="0" w:uiPriority="72" w:unhideWhenUsed="0"/>
-    <w:lsdException w:name="Colorful Grid Accent 5" w:semiHidden="0" w:uiPriority="73" w:unhideWhenUsed="0"/>
-    <w:lsdException w:name="Light Shading Accent 6" w:semiHidden="0" w:uiPriority="60" w:unhideWhenUsed="0"/>
-    <w:lsdException w:name="Light List Accent 6" w:semiHidden="0" w:uiPriority="61" w:unhideWhenUsed="0"/>
-    <w:lsdException w:name="Light Grid Accent 6" w:semiHidden="0" w:uiPriority="62" w:unhideWhenUsed="0"/>
-    <w:lsdException w:name="Medium Shading 1 Accent 6" w:semiHidden="0" w:uiPriority="63" w:unhideWhenUsed="0"/>
-    <w:lsdException w:name="Medium Shading 2 Accent 6" w:semiHidden="0" w:uiPriority="64" w:unhideWhenUsed="0"/>
-    <w:lsdException w:name="Medium List 1 Accent 6" w:semiHidden="0" w:uiPriority="65" w:unhideWhenUsed="0"/>
-    <w:lsdException w:name="Medium List 2 Accent 6" w:semiHidden="0" w:uiPriority="66" w:unhideWhenUsed="0"/>
-    <w:lsdException w:name="Medium Grid 1 Accent 6" w:semiHidden="0" w:uiPriority="67" w:unhideWhenUsed="0"/>
-    <w:lsdException w:name="Medium Grid 2 Accent 6" w:semiHidden="0" w:uiPriority="68" w:unhideWhenUsed="0"/>
-    <w:lsdException w:name="Medium Grid 3 Accent 6" w:semiHidden="0" w:uiPriority="69" w:unhideWhenUsed="0"/>
-    <w:lsdException w:name="Dark List Accent 6" w:semiHidden="0" w:uiPriority="70" w:unhideWhenUsed="0"/>
-    <w:lsdException w:name="Colorful Shading Accent 6" w:semiHidden="0" w:uiPriority="71" w:unhideWhenUsed="0"/>
-    <w:lsdException w:name="Colorful List Accent 6" w:semiHidden="0" w:uiPriority="72" w:unhideWhenUsed="0"/>
-    <w:lsdException w:name="Colorful Grid Accent 6" w:semiHidden="0" w:uiPriority="73" w:unhideWhenUsed="0"/>
-    <w:lsdException w:name="Subtle Emphasis" w:semiHidden="0" w:uiPriority="19" w:unhideWhenUsed="0" w:qFormat="1"/>
-    <w:lsdException w:name="Intense Emphasis" w:semiHidden="0" w:uiPriority="21" w:unhideWhenUsed="0" w:qFormat="1"/>
-    <w:lsdException w:name="Subtle Reference" w:semiHidden="0" w:uiPriority="31" w:unhideWhenUsed="0" w:qFormat="1"/>
-    <w:lsdException w:name="Intense Reference" w:semiHidden="0" w:uiPriority="32" w:unhideWhenUsed="0" w:qFormat="1"/>
-    <w:lsdException w:name="Book Title" w:semiHidden="0" w:uiPriority="33" w:unhideWhenUsed="0" w:qFormat="1"/>
-    <w:lsdException w:name="Bibliography" w:uiPriority="37"/>
-    <w:lsdException w:name="TOC Heading" w:uiPriority="39" w:qFormat="1"/>
-  </w:latentStyles>
-  <w:style w:type="paragraph" w:default="1" w:styleId="Normal">
-    <w:name w:val="Normal"/>
-    <w:qFormat/>
-  </w:style>
-  <w:style w:type="character" w:default="1" w:styleId="DefaultParagraphFont">
-    <w:name w:val="Default Paragraph Font"/>
-    <w:uiPriority w:val="1"/>
-    <w:semiHidden/>
-    <w:unhideWhenUsed/>
-  </w:style>
-  <w:style w:type="table" w:default="1" w:styleId="TableNormal">
-    <w:name w:val="Normal Table"/>
-    <w:uiPriority w:val="99"/>
-    <w:semiHidden/>
-    <w:unhideWhenUsed/>
-    <w:tblPr>
-      <w:tblInd w:w="0" w:type="dxa"/>
-      <w:tblCellMar>
-        <w:top w:w="0" w:type="dxa"/>
-        <w:left w:w="108" w:type="dxa"/>
-        <w:bottom w:w="0" w:type="dxa"/>
-        <w:right w:w="108" w:type="dxa"/>
-      </w:tblCellMar>
-    </w:tblPr>
-  </w:style>
-  <w:style w:type="numbering" w:default="1" w:styleId="NoList">
-    <w:name w:val="No List"/>
-    <w:uiPriority w:val="99"/>
-    <w:semiHidden/>
-    <w:unhideWhenUsed/>
-  </w:style>
-  <w:style w:type="paragraph" w:customStyle="1" w:styleId="64794C2BD7641A4CB02907117A2DBC3F">
-    <w:name w:val="64794C2BD7641A4CB02907117A2DBC3F"/>
-    <w:rsid w:val="00861DEE"/>
-  </w:style>
-  <w:style w:type="paragraph" w:customStyle="1" w:styleId="25C756D106038545B72E5E280231583C">
-    <w:name w:val="25C756D106038545B72E5E280231583C"/>
-    <w:rsid w:val="00861DEE"/>
-  </w:style>
-  <w:style w:type="paragraph" w:customStyle="1" w:styleId="5A8DE943EC71AB45BFD426DB485F0DC3">
-    <w:name w:val="5A8DE943EC71AB45BFD426DB485F0DC3"/>
-    <w:rsid w:val="00861DEE"/>
-  </w:style>
-  <w:style w:type="paragraph" w:customStyle="1" w:styleId="65BAD046B60F174FA66877384F9D8CE4">
-    <w:name w:val="65BAD046B60F174FA66877384F9D8CE4"/>
-    <w:rsid w:val="00861DEE"/>
-  </w:style>
-  <w:style w:type="paragraph" w:customStyle="1" w:styleId="6529FB1F34D2154D8D48F92708811BA9">
-    <w:name w:val="6529FB1F34D2154D8D48F92708811BA9"/>
-    <w:rsid w:val="00861DEE"/>
-  </w:style>
-  <w:style w:type="paragraph" w:customStyle="1" w:styleId="6BCA4861F7B83A4D8550772DEC99EF9F">
-    <w:name w:val="6BCA4861F7B83A4D8550772DEC99EF9F"/>
-    <w:rsid w:val="00861DEE"/>
-  </w:style>
-  <w:style w:type="paragraph" w:customStyle="1" w:styleId="D0DA8F45124206428FCD35CDB270ED9D">
-    <w:name w:val="D0DA8F45124206428FCD35CDB270ED9D"/>
-    <w:rsid w:val="00861DEE"/>
-  </w:style>
-  <w:style w:type="paragraph" w:customStyle="1" w:styleId="CD4F92E223CC0E4ABF65E979013A301A">
-    <w:name w:val="CD4F92E223CC0E4ABF65E979013A301A"/>
-    <w:rsid w:val="00861DEE"/>
-  </w:style>
-  <w:style w:type="paragraph" w:customStyle="1" w:styleId="E36B5D271753864EABEDADBA9FB518CA">
-    <w:name w:val="E36B5D271753864EABEDADBA9FB518CA"/>
-    <w:rsid w:val="00861DEE"/>
-  </w:style>
-  <w:style w:type="paragraph" w:customStyle="1" w:styleId="0876414CD757B24CB00E9DCA71CDFABE">
-    <w:name w:val="0876414CD757B24CB00E9DCA71CDFABE"/>
-    <w:rsid w:val="00861DEE"/>
-  </w:style>
-  <w:style w:type="paragraph" w:customStyle="1" w:styleId="F8795E9CA2272E41AD566F24B466B4DF">
-    <w:name w:val="F8795E9CA2272E41AD566F24B466B4DF"/>
-    <w:rsid w:val="00861DEE"/>
-  </w:style>
-  <w:style w:type="paragraph" w:customStyle="1" w:styleId="8B160576C11D0C4BB3B9418B6DB53FE7">
-    <w:name w:val="8B160576C11D0C4BB3B9418B6DB53FE7"/>
-    <w:rsid w:val="00861DEE"/>
-  </w:style>
-  <w:style w:type="paragraph" w:customStyle="1" w:styleId="53F4B8CCB068A545978F4E7A42C8DE70">
-    <w:name w:val="53F4B8CCB068A545978F4E7A42C8DE70"/>
-    <w:rsid w:val="00861DEE"/>
-  </w:style>
-  <w:style w:type="paragraph" w:customStyle="1" w:styleId="4A6E4DAF7C94AA4BB14AA2129705F1EF">
-    <w:name w:val="4A6E4DAF7C94AA4BB14AA2129705F1EF"/>
-    <w:rsid w:val="00861DEE"/>
-  </w:style>
-  <w:style w:type="paragraph" w:customStyle="1" w:styleId="6C388A60A9A93A4E8C23A4900538E883">
-    <w:name w:val="6C388A60A9A93A4E8C23A4900538E883"/>
-    <w:rsid w:val="00861DEE"/>
-  </w:style>
-  <w:style w:type="paragraph" w:customStyle="1" w:styleId="7F0238935B800E4ABC9B13AADCC6350D">
-    <w:name w:val="7F0238935B800E4ABC9B13AADCC6350D"/>
-    <w:rsid w:val="00861DEE"/>
-  </w:style>
-  <w:style w:type="paragraph" w:customStyle="1" w:styleId="4D3DD3616745E748AB4B37271510F859">
-    <w:name w:val="4D3DD3616745E748AB4B37271510F859"/>
-    <w:rsid w:val="00861DEE"/>
-  </w:style>
-  <w:style w:type="paragraph" w:customStyle="1" w:styleId="CCA75B30586E72428C730AED6FDBFAA1">
-    <w:name w:val="CCA75B30586E72428C730AED6FDBFAA1"/>
-    <w:rsid w:val="00861DEE"/>
-  </w:style>
-  <w:style w:type="paragraph" w:customStyle="1" w:styleId="75EDFE9937DA9442BEA5AE496D28A119">
-    <w:name w:val="75EDFE9937DA9442BEA5AE496D28A119"/>
-    <w:rsid w:val="00861DEE"/>
-  </w:style>
-  <w:style w:type="paragraph" w:customStyle="1" w:styleId="8867990AE978304A99CB31E1BFA076BE">
-    <w:name w:val="8867990AE978304A99CB31E1BFA076BE"/>
-    <w:rsid w:val="00861DEE"/>
-  </w:style>
-  <w:style w:type="paragraph" w:customStyle="1" w:styleId="FCF519FF75EC014EABF907F33B07AF65">
-    <w:name w:val="FCF519FF75EC014EABF907F33B07AF65"/>
-    <w:rsid w:val="00861DEE"/>
-  </w:style>
-  <w:style w:type="paragraph" w:customStyle="1" w:styleId="B529A4B2A02FFD40A14833ECB09C9528">
-    <w:name w:val="B529A4B2A02FFD40A14833ECB09C9528"/>
-    <w:rsid w:val="00861DEE"/>
-  </w:style>
-  <w:style w:type="paragraph" w:customStyle="1" w:styleId="082B34454381FE45AA036228D335AEB1">
-    <w:name w:val="082B34454381FE45AA036228D335AEB1"/>
-    <w:rsid w:val="00861DEE"/>
-  </w:style>
-  <w:style w:type="paragraph" w:customStyle="1" w:styleId="633F0D825914624A9D5C2098DD262EA0">
-    <w:name w:val="633F0D825914624A9D5C2098DD262EA0"/>
-    <w:rsid w:val="00861DEE"/>
-  </w:style>
-  <w:style w:type="paragraph" w:customStyle="1" w:styleId="84E242D8E62D4A4F8B310442BDF4A0DC">
-    <w:name w:val="84E242D8E62D4A4F8B310442BDF4A0DC"/>
-    <w:rsid w:val="00861DEE"/>
-  </w:style>
-  <w:style w:type="paragraph" w:customStyle="1" w:styleId="2F25AE3C9DE2764BAAFAB7076DF10081">
-    <w:name w:val="2F25AE3C9DE2764BAAFAB7076DF10081"/>
-    <w:rsid w:val="00861DEE"/>
-  </w:style>
-  <w:style w:type="paragraph" w:customStyle="1" w:styleId="81425BF96F025E42AA467AC1F94ECAF1">
-    <w:name w:val="81425BF96F025E42AA467AC1F94ECAF1"/>
-    <w:rsid w:val="00861DEE"/>
-  </w:style>
-</w:styles>
-</file>
-
-<file path=word/glossary/webSettings.xml><?xml version="1.0" encoding="utf-8"?>
-<w:webSettings xmlns:mc="http://schemas.openxmlformats.org/markup-compatibility/2006" xmlns:r="http://schemas.openxmlformats.org/officeDocument/2006/relationships" xmlns:w="http://schemas.openxmlformats.org/wordprocessingml/2006/main" xmlns:w14="http://schemas.microsoft.com/office/word/2010/wordml" mc:Ignorable="w14">
-  <w:allowPNG/>
-  <w:doNotSaveAsSingleFile/>
-</w:webSettings>
 </file>
 
 <file path=word/theme/theme1.xml><?xml version="1.0" encoding="utf-8"?>
@@ -5306,7 +4733,7 @@
 </file>
 
 <file path=customXml/itemProps2.xml><?xml version="1.0" encoding="utf-8"?>
-<ds:datastoreItem xmlns:ds="http://schemas.openxmlformats.org/officeDocument/2006/customXml" ds:itemID="{85FB5DE1-6BB0-BA4E-9E62-4203B2A37C77}">
+<ds:datastoreItem xmlns:ds="http://schemas.openxmlformats.org/officeDocument/2006/customXml" ds:itemID="{D9686E34-5ECD-F147-BD58-B8731ADC7959}">
   <ds:schemaRefs>
     <ds:schemaRef ds:uri="http://schemas.openxmlformats.org/officeDocument/2006/bibliography"/>
   </ds:schemaRefs>

</xml_diff>

<commit_message>
Added documentation for deployment
</commit_message>
<xml_diff>
--- a/common/docs/man/sys-config.docx
+++ b/common/docs/man/sys-config.docx
@@ -1199,7 +1199,6 @@
       </w:pPr>
       <w:bookmarkStart w:id="1" w:name="_Toc317788649"/>
       <w:r>
-        <w:lastRenderedPageBreak/>
         <w:t xml:space="preserve">Preparing </w:t>
       </w:r>
       <w:r>
@@ -1547,7 +1546,6 @@
       </w:pPr>
       <w:bookmarkStart w:id="7" w:name="_Toc317788655"/>
       <w:r>
-        <w:lastRenderedPageBreak/>
         <w:t>Running REDIS</w:t>
       </w:r>
       <w:bookmarkEnd w:id="7"/>
@@ -1597,24 +1595,22 @@
       <w:r>
         <w:t xml:space="preserve"> install</w:t>
       </w:r>
-      <w:bookmarkStart w:id="8" w:name="_GoBack"/>
+    </w:p>
+    <w:p>
+      <w:pPr>
+        <w:pStyle w:val="Code"/>
+      </w:pPr>
+    </w:p>
+    <w:p/>
+    <w:p>
+      <w:pPr>
+        <w:pStyle w:val="Heading1"/>
+      </w:pPr>
+      <w:bookmarkStart w:id="8" w:name="_Toc317788656"/>
+      <w:r>
+        <w:t>Creating docker run envinronment</w:t>
+      </w:r>
       <w:bookmarkEnd w:id="8"/>
-    </w:p>
-    <w:p>
-      <w:pPr>
-        <w:pStyle w:val="Code"/>
-      </w:pPr>
-    </w:p>
-    <w:p/>
-    <w:p>
-      <w:pPr>
-        <w:pStyle w:val="Heading1"/>
-      </w:pPr>
-      <w:bookmarkStart w:id="9" w:name="_Toc317788656"/>
-      <w:r>
-        <w:t>Creating docker run envinronment</w:t>
-      </w:r>
-      <w:bookmarkEnd w:id="9"/>
     </w:p>
     <w:p>
       <w:r>
@@ -1706,6 +1702,37 @@
       </w:r>
     </w:p>
     <w:p/>
+    <w:p>
+      <w:pPr>
+        <w:pStyle w:val="Heading1"/>
+      </w:pPr>
+      <w:r>
+        <w:t>Other runtime tools</w:t>
+      </w:r>
+    </w:p>
+    <w:p>
+      <w:r>
+        <w:t>The following two tools are required for the proper run time deployment of the software: pm2 &amp; authbind.</w:t>
+      </w:r>
+    </w:p>
+    <w:p>
+      <w:pPr>
+        <w:pStyle w:val="Code"/>
+      </w:pPr>
+      <w:r>
+        <w:t>sudo npm install –g pm2.5</w:t>
+      </w:r>
+    </w:p>
+    <w:p>
+      <w:pPr>
+        <w:pStyle w:val="Code"/>
+      </w:pPr>
+      <w:r>
+        <w:t>sudo apt-get install authbind</w:t>
+      </w:r>
+      <w:bookmarkStart w:id="9" w:name="_GoBack"/>
+      <w:bookmarkEnd w:id="9"/>
+    </w:p>
     <w:p>
       <w:pPr>
         <w:pStyle w:val="Heading1"/>
@@ -4733,7 +4760,7 @@
 </file>
 
 <file path=customXml/itemProps2.xml><?xml version="1.0" encoding="utf-8"?>
-<ds:datastoreItem xmlns:ds="http://schemas.openxmlformats.org/officeDocument/2006/customXml" ds:itemID="{D9686E34-5ECD-F147-BD58-B8731ADC7959}">
+<ds:datastoreItem xmlns:ds="http://schemas.openxmlformats.org/officeDocument/2006/customXml" ds:itemID="{B4A4E68E-F708-C94E-9C34-02887E9E62FB}">
   <ds:schemaRefs>
     <ds:schemaRef ds:uri="http://schemas.openxmlformats.org/officeDocument/2006/bibliography"/>
   </ds:schemaRefs>

</xml_diff>